<commit_message>
fixjes in documenten JR
</commit_message>
<xml_diff>
--- a/meetrapporten/template/Meetrapport week1.docx
+++ b/meetrapporten/template/Meetrapport week1.docx
@@ -6,28 +6,60 @@
       <w:pPr>
         <w:pStyle w:val="Kop1"/>
         <w:rPr>
-          <w:lang w:val="en-GB"/>
-        </w:rPr>
-      </w:pPr>
-      <w:r>
-        <w:rPr>
-          <w:lang w:val="en-GB"/>
-        </w:rPr>
-        <w:t xml:space="preserve">Week 1 26-04-2015 ( Intensity image </w:t>
+          <w:lang w:val="nl-NL"/>
+        </w:rPr>
+      </w:pPr>
+      <w:r>
+        <w:rPr>
+          <w:lang w:val="nl-NL"/>
+        </w:rPr>
+        <w:t>Week 1</w:t>
+      </w:r>
+      <w:r>
+        <w:rPr>
+          <w:lang w:val="nl-NL"/>
+        </w:rPr>
+        <w:t>.</w:t>
+      </w:r>
+      <w:r>
+        <w:rPr>
+          <w:lang w:val="nl-NL"/>
+        </w:rPr>
+        <w:t xml:space="preserve"> 26-04-2015 </w:t>
+      </w:r>
+      <w:r>
+        <w:rPr>
+          <w:lang w:val="nl-NL"/>
+        </w:rPr>
+        <w:t>(</w:t>
       </w:r>
       <w:proofErr w:type="spellStart"/>
       <w:r>
         <w:rPr>
-          <w:lang w:val="en-GB"/>
-        </w:rPr>
-        <w:t>en</w:t>
+          <w:lang w:val="nl-NL"/>
+        </w:rPr>
+        <w:t>Intensity</w:t>
       </w:r>
       <w:proofErr w:type="spellEnd"/>
       <w:r>
         <w:rPr>
-          <w:lang w:val="en-GB"/>
-        </w:rPr>
-        <w:t xml:space="preserve"> RGB image conversion)</w:t>
+          <w:lang w:val="nl-NL"/>
+        </w:rPr>
+        <w:t xml:space="preserve"> image en RGB image </w:t>
+      </w:r>
+      <w:proofErr w:type="spellStart"/>
+      <w:r>
+        <w:rPr>
+          <w:lang w:val="nl-NL"/>
+        </w:rPr>
+        <w:t>conversion</w:t>
+      </w:r>
+      <w:proofErr w:type="spellEnd"/>
+      <w:r>
+        <w:rPr>
+          <w:lang w:val="nl-NL"/>
+        </w:rPr>
+        <w:t>)</w:t>
       </w:r>
     </w:p>
     <w:p>
@@ -80,16 +112,8 @@
         <w:rPr>
           <w:lang w:val="nl-NL"/>
         </w:rPr>
-        <w:t xml:space="preserve"> &amp; Jos </w:t>
-      </w:r>
-      <w:proofErr w:type="spellStart"/>
-      <w:r>
-        <w:rPr>
-          <w:lang w:val="nl-NL"/>
-        </w:rPr>
-        <w:t>Roijakkers</w:t>
-      </w:r>
-      <w:proofErr w:type="spellEnd"/>
+        <w:t xml:space="preserve"> &amp; Jos Roijakkers</w:t>
+      </w:r>
     </w:p>
     <w:p>
       <w:pPr>
@@ -143,6 +167,12 @@
         </w:rPr>
         <w:t>-,</w:t>
       </w:r>
+      <w:r>
+        <w:rPr>
+          <w:lang w:val="nl-NL"/>
+        </w:rPr>
+        <w:t xml:space="preserve"> </w:t>
+      </w:r>
       <w:proofErr w:type="spellStart"/>
       <w:r>
         <w:rPr>
@@ -242,19 +272,6 @@
           <w:lang w:val="nl-NL"/>
         </w:rPr>
         <w:t>We vergelijken de uitvoer met de code van de leraar met die van de student en kijken naar de verschillen in output bij de herkenning.</w:t>
-      </w:r>
-    </w:p>
-    <w:p>
-      <w:pPr>
-        <w:rPr>
-          <w:lang w:val="nl-NL"/>
-        </w:rPr>
-      </w:pPr>
-      <w:r>
-        <w:rPr>
-          <w:lang w:val="nl-NL"/>
-        </w:rPr>
-        <w:t>Geef een korte beschrijving van het experiment. (Het overschrijven van de practicumhandleiding is niet nodig.) Maak indien nodig een tekening van de proefopstelling, waarin grootheden kunnen worden aangegeven.</w:t>
       </w:r>
     </w:p>
     <w:p>
@@ -382,6 +399,22 @@
     </w:p>
     <w:p>
       <w:pPr>
+        <w:jc w:val="left"/>
+        <w:rPr>
+          <w:b/>
+          <w:lang w:val="nl-NL"/>
+        </w:rPr>
+      </w:pPr>
+      <w:r>
+        <w:rPr>
+          <w:b/>
+          <w:lang w:val="nl-NL"/>
+        </w:rPr>
+        <w:br w:type="page"/>
+      </w:r>
+    </w:p>
+    <w:p>
+      <w:pPr>
         <w:rPr>
           <w:b/>
           <w:lang w:val="nl-NL"/>
@@ -493,7 +526,13 @@
         <w:rPr>
           <w:lang w:val="nl-NL"/>
         </w:rPr>
-        <w:t>erst de RGB waardes op en zitten dit in een pixel. Wanneer we deze pixel hadden paste we hier een formule op toe die we gevonden hebben op de volgende website:</w:t>
+        <w:t>erst de RGB waardes op en ze</w:t>
+      </w:r>
+      <w:r>
+        <w:rPr>
+          <w:lang w:val="nl-NL"/>
+        </w:rPr>
+        <w:t>tten dit in een pixel. Wanneer we deze pixel hadden paste we hier een formule op toe die we gevonden hebben op de volgende website:</w:t>
       </w:r>
       <w:r>
         <w:rPr>
@@ -505,7 +544,21 @@
         <w:rPr>
           <w:lang w:val="nl-NL"/>
         </w:rPr>
-        <w:t>http://www.songho.ca/dsp/luminance/luminance.html</w:t>
+        <w:t>http://www.</w:t>
+      </w:r>
+      <w:proofErr w:type="gramStart"/>
+      <w:r>
+        <w:rPr>
+          <w:lang w:val="nl-NL"/>
+        </w:rPr>
+        <w:t>songho</w:t>
+      </w:r>
+      <w:proofErr w:type="gramEnd"/>
+      <w:r>
+        <w:rPr>
+          <w:lang w:val="nl-NL"/>
+        </w:rPr>
+        <w:t>.ca/dsp/luminance/luminance.html</w:t>
       </w:r>
     </w:p>
     <w:p>
@@ -546,6 +599,7 @@
         <w:rPr>
           <w:rFonts w:ascii="Arial" w:hAnsi="Arial" w:cs="Arial"/>
           <w:color w:val="000000"/>
+          <w:lang w:val="nl-NL"/>
         </w:rPr>
       </w:pPr>
       <w:proofErr w:type="spellStart"/>
@@ -553,6 +607,7 @@
         <w:rPr>
           <w:rFonts w:ascii="Arial" w:hAnsi="Arial" w:cs="Arial"/>
           <w:color w:val="000000"/>
+          <w:lang w:val="nl-NL"/>
         </w:rPr>
         <w:t>Luminace</w:t>
       </w:r>
@@ -561,6 +616,7 @@
         <w:rPr>
           <w:rFonts w:ascii="Arial" w:hAnsi="Arial" w:cs="Arial"/>
           <w:color w:val="000000"/>
+          <w:lang w:val="nl-NL"/>
         </w:rPr>
         <w:t xml:space="preserve"> = 0.299 * Red + 0.587 * Green + 0.114 * Blue</w:t>
       </w:r>
@@ -568,36 +624,24 @@
     <w:p>
       <w:pPr>
         <w:rPr>
-          <w:lang w:val="en-GB"/>
+          <w:lang w:val="nl-NL"/>
         </w:rPr>
       </w:pPr>
       <w:proofErr w:type="spellStart"/>
-      <w:r>
-        <w:rPr>
-          <w:lang w:val="en-GB"/>
+      <w:proofErr w:type="gramStart"/>
+      <w:r>
+        <w:rPr>
+          <w:lang w:val="nl-NL"/>
         </w:rPr>
         <w:t>Omgezetten</w:t>
       </w:r>
       <w:proofErr w:type="spellEnd"/>
-      <w:r>
-        <w:rPr>
-          <w:lang w:val="en-GB"/>
-        </w:rPr>
-        <w:t xml:space="preserve"> </w:t>
-      </w:r>
-      <w:proofErr w:type="spellStart"/>
-      <w:r>
-        <w:rPr>
-          <w:lang w:val="en-GB"/>
-        </w:rPr>
-        <w:t>formule</w:t>
-      </w:r>
-      <w:proofErr w:type="spellEnd"/>
-      <w:r>
-        <w:rPr>
-          <w:lang w:val="en-GB"/>
-        </w:rPr>
-        <w:t>:</w:t>
+      <w:proofErr w:type="gramEnd"/>
+      <w:r>
+        <w:rPr>
+          <w:lang w:val="nl-NL"/>
+        </w:rPr>
+        <w:t xml:space="preserve"> formule:</w:t>
       </w:r>
     </w:p>
     <w:p>
@@ -638,9 +682,10 @@
           <w:highlight w:val="white"/>
           <w:lang w:val="en-GB"/>
         </w:rPr>
-        <w:t>intensityPixel</w:t>
-      </w:r>
-      <w:proofErr w:type="spellEnd"/>
+        <w:t>intensit</w:t>
+      </w:r>
+      <w:bookmarkStart w:id="0" w:name="_GoBack"/>
+      <w:bookmarkEnd w:id="0"/>
       <w:r>
         <w:rPr>
           <w:rFonts w:ascii="Consolas" w:hAnsi="Consolas" w:cs="Consolas"/>
@@ -650,8 +695,21 @@
           <w:highlight w:val="white"/>
           <w:lang w:val="en-GB"/>
         </w:rPr>
+        <w:t>yPixel</w:t>
+      </w:r>
+      <w:proofErr w:type="spellEnd"/>
+      <w:r>
+        <w:rPr>
+          <w:rFonts w:ascii="Consolas" w:hAnsi="Consolas" w:cs="Consolas"/>
+          <w:color w:val="000000"/>
+          <w:sz w:val="19"/>
+          <w:szCs w:val="19"/>
+          <w:highlight w:val="white"/>
+          <w:lang w:val="en-GB"/>
+        </w:rPr>
         <w:t xml:space="preserve"> = </w:t>
       </w:r>
+      <w:proofErr w:type="gramStart"/>
       <w:r>
         <w:rPr>
           <w:rFonts w:ascii="Consolas" w:hAnsi="Consolas" w:cs="Consolas"/>
@@ -672,9 +730,9 @@
           <w:highlight w:val="white"/>
           <w:lang w:val="en-GB"/>
         </w:rPr>
-        <w:t>(0.2989*</w:t>
-      </w:r>
-      <w:proofErr w:type="spellStart"/>
+        <w:t>(</w:t>
+      </w:r>
+      <w:proofErr w:type="gramEnd"/>
       <w:r>
         <w:rPr>
           <w:rFonts w:ascii="Consolas" w:hAnsi="Consolas" w:cs="Consolas"/>
@@ -684,9 +742,9 @@
           <w:highlight w:val="white"/>
           <w:lang w:val="en-GB"/>
         </w:rPr>
-        <w:t>pixel.r</w:t>
-      </w:r>
-      <w:proofErr w:type="spellEnd"/>
+        <w:t>0.2989*</w:t>
+      </w:r>
+      <w:proofErr w:type="spellStart"/>
       <w:r>
         <w:rPr>
           <w:rFonts w:ascii="Consolas" w:hAnsi="Consolas" w:cs="Consolas"/>
@@ -696,9 +754,9 @@
           <w:highlight w:val="white"/>
           <w:lang w:val="en-GB"/>
         </w:rPr>
-        <w:t xml:space="preserve"> + 0.5870*</w:t>
-      </w:r>
-      <w:proofErr w:type="spellStart"/>
+        <w:t>pixel.r</w:t>
+      </w:r>
+      <w:proofErr w:type="spellEnd"/>
       <w:r>
         <w:rPr>
           <w:rFonts w:ascii="Consolas" w:hAnsi="Consolas" w:cs="Consolas"/>
@@ -708,9 +766,9 @@
           <w:highlight w:val="white"/>
           <w:lang w:val="en-GB"/>
         </w:rPr>
-        <w:t>pixel.g</w:t>
-      </w:r>
-      <w:proofErr w:type="spellEnd"/>
+        <w:t xml:space="preserve"> + 0.5870*</w:t>
+      </w:r>
+      <w:proofErr w:type="spellStart"/>
       <w:r>
         <w:rPr>
           <w:rFonts w:ascii="Consolas" w:hAnsi="Consolas" w:cs="Consolas"/>
@@ -720,9 +778,9 @@
           <w:highlight w:val="white"/>
           <w:lang w:val="en-GB"/>
         </w:rPr>
-        <w:t xml:space="preserve"> + 0.1140*</w:t>
-      </w:r>
-      <w:proofErr w:type="spellStart"/>
+        <w:t>pixel.g</w:t>
+      </w:r>
+      <w:proofErr w:type="spellEnd"/>
       <w:r>
         <w:rPr>
           <w:rFonts w:ascii="Consolas" w:hAnsi="Consolas" w:cs="Consolas"/>
@@ -732,9 +790,9 @@
           <w:highlight w:val="white"/>
           <w:lang w:val="en-GB"/>
         </w:rPr>
-        <w:t>pixel.b</w:t>
-      </w:r>
-      <w:proofErr w:type="spellEnd"/>
+        <w:t xml:space="preserve"> + 0.1140*</w:t>
+      </w:r>
+      <w:proofErr w:type="spellStart"/>
       <w:r>
         <w:rPr>
           <w:rFonts w:ascii="Consolas" w:hAnsi="Consolas" w:cs="Consolas"/>
@@ -744,6 +802,18 @@
           <w:highlight w:val="white"/>
           <w:lang w:val="en-GB"/>
         </w:rPr>
+        <w:t>pixel.b</w:t>
+      </w:r>
+      <w:proofErr w:type="spellEnd"/>
+      <w:r>
+        <w:rPr>
+          <w:rFonts w:ascii="Consolas" w:hAnsi="Consolas" w:cs="Consolas"/>
+          <w:color w:val="000000"/>
+          <w:sz w:val="19"/>
+          <w:szCs w:val="19"/>
+          <w:highlight w:val="white"/>
+          <w:lang w:val="en-GB"/>
+        </w:rPr>
         <w:t>);</w:t>
       </w:r>
       <w:r>
@@ -828,15 +898,7 @@
         <w:rPr>
           <w:lang w:val="nl-NL"/>
         </w:rPr>
-        <w:t>We zijn aan de hand van onze hypothese</w:t>
-      </w:r>
-      <w:bookmarkStart w:id="0" w:name="_GoBack"/>
-      <w:bookmarkEnd w:id="0"/>
-      <w:r>
-        <w:rPr>
-          <w:lang w:val="nl-NL"/>
-        </w:rPr>
-        <w:t xml:space="preserve"> zoals hierboven genoemd tevreden met onze resultaten. Wel zouden we in de toekomst dit sneller willen uitvoeren.</w:t>
+        <w:t>We zijn aan de hand van onze hypothese zoals hierboven genoemd tevreden met onze resultaten. Wel zouden we in de toekomst dit sneller willen uitvoeren.</w:t>
       </w:r>
     </w:p>
     <w:sectPr>
@@ -1366,6 +1428,7 @@
   <w:style w:type="character" w:default="1" w:styleId="Standaardalinea-lettertype">
     <w:name w:val="Default Paragraph Font"/>
     <w:uiPriority w:val="1"/>
+    <w:semiHidden/>
     <w:unhideWhenUsed/>
   </w:style>
   <w:style w:type="table" w:default="1" w:styleId="Standaardtabel">
@@ -2274,6 +2337,7 @@
   <w:style w:type="character" w:default="1" w:styleId="Standaardalinea-lettertype">
     <w:name w:val="Default Paragraph Font"/>
     <w:uiPriority w:val="1"/>
+    <w:semiHidden/>
     <w:unhideWhenUsed/>
   </w:style>
   <w:style w:type="table" w:default="1" w:styleId="Standaardtabel">

</xml_diff>